<commit_message>
* Half Way loan is removed
</commit_message>
<xml_diff>
--- a/Items/Templates/Congratulations you are qualified- Half Interest.docx
+++ b/Items/Templates/Congratulations you are qualified- Half Interest.docx
@@ -168,18 +168,7 @@
                       <w:sz w:val="28"/>
                       <w:szCs w:val="28"/>
                     </w:rPr>
-                    <w:t>InterestNumberO</w:t>
-                  </w:r>
-                  <w:bookmarkStart w:id="0" w:name="_GoBack"/>
-                  <w:bookmarkEnd w:id="0"/>
-                  <w:r>
-                    <w:rPr>
-                      <w:rFonts w:ascii="Tahoma" w:hAnsi="Tahoma" w:cs="Tahoma"/>
-                      <w:color w:val="1F497D"/>
-                      <w:sz w:val="28"/>
-                      <w:szCs w:val="28"/>
-                    </w:rPr>
-                    <w:t>fMonths</w:t>
+                    <w:t>InterestNumberOfMonths</w:t>
                   </w:r>
                   <w:proofErr w:type="spellEnd"/>
                   <w:r>
@@ -331,33 +320,17 @@
                       <w:szCs w:val="20"/>
                     </w:rPr>
                   </w:pPr>
-                  <w:r>
-                    <w:fldChar w:fldCharType="begin"/>
-                  </w:r>
-                  <w:r>
-                    <w:instrText xml:space="preserve"> MERGEFIELD  &lt;&lt;FirstName&gt;&gt;  \* MERGEFORMAT </w:instrText>
-                  </w:r>
-                  <w:r>
-                    <w:fldChar w:fldCharType="separate"/>
-                  </w:r>
-                  <w:r>
-                    <w:rPr>
-                      <w:rFonts w:ascii="Tahoma" w:hAnsi="Tahoma" w:cs="Tahoma"/>
-                      <w:noProof/>
-                      <w:sz w:val="20"/>
-                      <w:szCs w:val="20"/>
-                    </w:rPr>
-                    <w:t>«&lt;&lt;FirstName&gt;&gt;»</w:t>
-                  </w:r>
-                  <w:r>
-                    <w:rPr>
-                      <w:rFonts w:ascii="Tahoma" w:hAnsi="Tahoma" w:cs="Tahoma"/>
-                      <w:noProof/>
-                      <w:sz w:val="20"/>
-                      <w:szCs w:val="20"/>
-                    </w:rPr>
-                    <w:fldChar w:fldCharType="end"/>
-                  </w:r>
+                  <w:fldSimple w:instr=" MERGEFIELD  &lt;&lt;FirstName&gt;&gt;  \* MERGEFORMAT ">
+                    <w:r>
+                      <w:rPr>
+                        <w:rFonts w:ascii="Tahoma" w:hAnsi="Tahoma" w:cs="Tahoma"/>
+                        <w:noProof/>
+                        <w:sz w:val="20"/>
+                        <w:szCs w:val="20"/>
+                      </w:rPr>
+                      <w:t>«&lt;&lt;FirstName&gt;&gt;»</w:t>
+                    </w:r>
+                  </w:fldSimple>
                   <w:r>
                     <w:rPr>
                       <w:rFonts w:ascii="Tahoma" w:hAnsi="Tahoma" w:cs="Tahoma"/>
@@ -458,33 +431,17 @@
                     </w:rPr>
                     <w:t xml:space="preserve">Click </w:t>
                   </w:r>
-                  <w:r>
-                    <w:fldChar w:fldCharType="begin"/>
-                  </w:r>
-                  <w:r>
-                    <w:instrText xml:space="preserve"> MERGEFIELD  &lt;&lt;DashboardPage&gt;&gt;  \* MERGEFORMAT </w:instrText>
-                  </w:r>
-                  <w:r>
-                    <w:fldChar w:fldCharType="separate"/>
-                  </w:r>
-                  <w:r>
-                    <w:rPr>
-                      <w:rFonts w:ascii="Tahoma" w:hAnsi="Tahoma" w:cs="Tahoma"/>
-                      <w:noProof/>
-                      <w:sz w:val="20"/>
-                      <w:szCs w:val="20"/>
-                    </w:rPr>
-                    <w:t>«&lt;&lt;DashboardPage&gt;&gt;»</w:t>
-                  </w:r>
-                  <w:r>
-                    <w:rPr>
-                      <w:rFonts w:ascii="Tahoma" w:hAnsi="Tahoma" w:cs="Tahoma"/>
-                      <w:noProof/>
-                      <w:sz w:val="20"/>
-                      <w:szCs w:val="20"/>
-                    </w:rPr>
-                    <w:fldChar w:fldCharType="end"/>
-                  </w:r>
+                  <w:fldSimple w:instr=" MERGEFIELD  &lt;&lt;DashboardPage&gt;&gt;  \* MERGEFORMAT ">
+                    <w:r>
+                      <w:rPr>
+                        <w:rFonts w:ascii="Tahoma" w:hAnsi="Tahoma" w:cs="Tahoma"/>
+                        <w:noProof/>
+                        <w:sz w:val="20"/>
+                        <w:szCs w:val="20"/>
+                      </w:rPr>
+                      <w:t>«&lt;&lt;DashboardPage&gt;&gt;»</w:t>
+                    </w:r>
+                  </w:fldSimple>
                   <w:r>
                     <w:rPr>
                       <w:rFonts w:ascii="Tahoma" w:hAnsi="Tahoma" w:cs="Tahoma"/>
@@ -719,7 +676,74 @@
                       <w:sz w:val="20"/>
                       <w:szCs w:val="20"/>
                     </w:rPr>
-                    <w:t xml:space="preserve"> months of interest repayment and &lt;xx&gt; months of interest and principal repayment.</w:t>
+                    <w:t xml:space="preserve"> months of interest repayment and </w:t>
+                  </w:r>
+                  <w:r>
+                    <w:rPr>
+                      <w:rFonts w:ascii="Tahoma" w:hAnsi="Tahoma" w:cs="Tahoma"/>
+                      <w:sz w:val="20"/>
+                      <w:szCs w:val="20"/>
+                    </w:rPr>
+                    <w:fldChar w:fldCharType="begin"/>
+                  </w:r>
+                  <w:r>
+                    <w:rPr>
+                      <w:rFonts w:ascii="Tahoma" w:hAnsi="Tahoma" w:cs="Tahoma"/>
+                      <w:sz w:val="20"/>
+                      <w:szCs w:val="20"/>
+                    </w:rPr>
+                    <w:instrText xml:space="preserve"> MERGEFIELD  &lt;&lt;TotalMonths&gt;&gt;  \* MERGEFORMAT </w:instrText>
+                  </w:r>
+                  <w:r>
+                    <w:rPr>
+                      <w:rFonts w:ascii="Tahoma" w:hAnsi="Tahoma" w:cs="Tahoma"/>
+                      <w:sz w:val="20"/>
+                      <w:szCs w:val="20"/>
+                    </w:rPr>
+                    <w:fldChar w:fldCharType="separate"/>
+                  </w:r>
+                  <w:r>
+                    <w:rPr>
+                      <w:rFonts w:ascii="Tahoma" w:hAnsi="Tahoma" w:cs="Tahoma"/>
+                      <w:noProof/>
+                      <w:sz w:val="20"/>
+                      <w:szCs w:val="20"/>
+                    </w:rPr>
+                    <w:t>«&lt;&lt;TotalMonths&gt;&gt;»</w:t>
+                  </w:r>
+                  <w:r>
+                    <w:rPr>
+                      <w:rFonts w:ascii="Tahoma" w:hAnsi="Tahoma" w:cs="Tahoma"/>
+                      <w:sz w:val="20"/>
+                      <w:szCs w:val="20"/>
+                    </w:rPr>
+                    <w:fldChar w:fldCharType="end"/>
+                  </w:r>
+                  <w:r>
+                    <w:rPr>
+                      <w:rFonts w:ascii="Tahoma" w:hAnsi="Tahoma" w:cs="Tahoma"/>
+                      <w:sz w:val="20"/>
+                      <w:szCs w:val="20"/>
+                    </w:rPr>
+                    <w:t xml:space="preserve"> </w:t>
+                  </w:r>
+                  <w:r>
+                    <w:rPr>
+                      <w:rFonts w:ascii="Tahoma" w:hAnsi="Tahoma" w:cs="Tahoma"/>
+                      <w:sz w:val="20"/>
+                      <w:szCs w:val="20"/>
+                    </w:rPr>
+                    <w:t xml:space="preserve">months of </w:t>
+                  </w:r>
+                  <w:bookmarkStart w:id="0" w:name="_GoBack"/>
+                  <w:bookmarkEnd w:id="0"/>
+                  <w:r>
+                    <w:rPr>
+                      <w:rFonts w:ascii="Tahoma" w:hAnsi="Tahoma" w:cs="Tahoma"/>
+                      <w:sz w:val="20"/>
+                      <w:szCs w:val="20"/>
+                    </w:rPr>
+                    <w:t>interest and principal repayment.</w:t>
                   </w:r>
                 </w:p>
                 <w:p>

</xml_diff>